<commit_message>
Update Data Science Applications in Oil & Gas Industry.docx
</commit_message>
<xml_diff>
--- a/Data Science Applications in Oil & Gas Industry.docx
+++ b/Data Science Applications in Oil & Gas Industry.docx
@@ -111,39 +111,52 @@
         </w:rPr>
       </w:pPr>
       <w:r>
-        <w:rPr>
-          <w:sz w:val="24"/>
-          <w:szCs w:val="24"/>
-        </w:rPr>
-        <w:t xml:space="preserve">Oil and gas industry is one of the </w:t>
-      </w:r>
-      <w:r>
-        <w:rPr>
-          <w:sz w:val="24"/>
-          <w:szCs w:val="24"/>
-        </w:rPr>
-        <w:t>major</w:t>
-      </w:r>
-      <w:r>
-        <w:rPr>
-          <w:sz w:val="24"/>
-          <w:szCs w:val="24"/>
-        </w:rPr>
-        <w:t xml:space="preserve"> industries who </w:t>
-      </w:r>
-      <w:r>
-        <w:rPr>
-          <w:sz w:val="24"/>
-          <w:szCs w:val="24"/>
-        </w:rPr>
-        <w:t xml:space="preserve">are </w:t>
-      </w:r>
-      <w:r>
-        <w:rPr>
-          <w:sz w:val="24"/>
-          <w:szCs w:val="24"/>
-        </w:rPr>
-        <w:t>try</w:t>
+        <w:t>The Oil and Gas industry can benefit greatly from the latest advancements in data science</w:t>
+      </w:r>
+      <w:r>
+        <w:t>.</w:t>
+      </w:r>
+      <w:r>
+        <w:rPr>
+          <w:sz w:val="24"/>
+          <w:szCs w:val="24"/>
+        </w:rPr>
+        <w:t xml:space="preserve"> </w:t>
+      </w:r>
+      <w:r>
+        <w:rPr>
+          <w:sz w:val="24"/>
+          <w:szCs w:val="24"/>
+        </w:rPr>
+        <w:t>D</w:t>
+      </w:r>
+      <w:r>
+        <w:rPr>
+          <w:sz w:val="24"/>
+          <w:szCs w:val="24"/>
+        </w:rPr>
+        <w:t xml:space="preserve">igital transformation </w:t>
+      </w:r>
+      <w:r>
+        <w:rPr>
+          <w:sz w:val="24"/>
+          <w:szCs w:val="24"/>
+        </w:rPr>
+        <w:t>represents</w:t>
+      </w:r>
+      <w:r>
+        <w:rPr>
+          <w:sz w:val="24"/>
+          <w:szCs w:val="24"/>
+        </w:rPr>
+        <w:t xml:space="preserve"> their winning card while </w:t>
+      </w:r>
+      <w:r>
+        <w:rPr>
+          <w:sz w:val="24"/>
+          <w:szCs w:val="24"/>
+        </w:rPr>
+        <w:t>exploit</w:t>
       </w:r>
       <w:r>
         <w:rPr>
@@ -157,56 +170,7 @@
           <w:sz w:val="24"/>
           <w:szCs w:val="24"/>
         </w:rPr>
-        <w:t xml:space="preserve"> to get benefit of Data science</w:t>
-      </w:r>
-      <w:r>
-        <w:rPr>
-          <w:sz w:val="24"/>
-          <w:szCs w:val="24"/>
-        </w:rPr>
-        <w:t xml:space="preserve">. They are </w:t>
-      </w:r>
-      <w:r>
-        <w:rPr>
-          <w:sz w:val="24"/>
-          <w:szCs w:val="24"/>
-        </w:rPr>
-        <w:t>r</w:t>
-      </w:r>
-      <w:r>
-        <w:rPr>
-          <w:sz w:val="24"/>
-          <w:szCs w:val="24"/>
-        </w:rPr>
-        <w:t>e</w:t>
-      </w:r>
-      <w:r>
-        <w:rPr>
-          <w:sz w:val="24"/>
-          <w:szCs w:val="24"/>
-        </w:rPr>
-        <w:t>ly</w:t>
-      </w:r>
-      <w:r>
-        <w:rPr>
-          <w:sz w:val="24"/>
-          <w:szCs w:val="24"/>
-        </w:rPr>
-        <w:t xml:space="preserve">ing on </w:t>
-      </w:r>
-      <w:r>
-        <w:rPr>
-          <w:sz w:val="24"/>
-          <w:szCs w:val="24"/>
-        </w:rPr>
-        <w:t xml:space="preserve">the </w:t>
-      </w:r>
-      <w:r>
-        <w:rPr>
-          <w:sz w:val="24"/>
-          <w:szCs w:val="24"/>
-        </w:rPr>
-        <w:t xml:space="preserve">digital transformation to exploit new onshore and offshore oil and gas </w:t>
+        <w:t xml:space="preserve"> new oil and gas </w:t>
       </w:r>
       <w:r>
         <w:rPr>
@@ -333,14 +297,35 @@
           <w:sz w:val="24"/>
           <w:szCs w:val="24"/>
         </w:rPr>
-        <w:t xml:space="preserve"> will try to </w:t>
-      </w:r>
-      <w:r>
-        <w:rPr>
-          <w:sz w:val="24"/>
-          <w:szCs w:val="24"/>
-        </w:rPr>
-        <w:t>conduct overall review on the applications of Data Science in </w:t>
+        <w:t xml:space="preserve"> will </w:t>
+      </w:r>
+      <w:r>
+        <w:rPr>
+          <w:sz w:val="24"/>
+          <w:szCs w:val="24"/>
+        </w:rPr>
+        <w:t xml:space="preserve">conduct </w:t>
+      </w:r>
+      <w:r>
+        <w:rPr>
+          <w:sz w:val="24"/>
+          <w:szCs w:val="24"/>
+        </w:rPr>
+        <w:t xml:space="preserve">an </w:t>
+      </w:r>
+      <w:r>
+        <w:rPr>
+          <w:sz w:val="24"/>
+          <w:szCs w:val="24"/>
+        </w:rPr>
+        <w:t>overall review on the applications of Data Science in </w:t>
+      </w:r>
+      <w:r>
+        <w:rPr>
+          <w:sz w:val="24"/>
+          <w:szCs w:val="24"/>
+        </w:rPr>
+        <w:t xml:space="preserve">the </w:t>
       </w:r>
       <w:hyperlink r:id="rId7" w:tooltip="Learn more about oil and gas industry from ScienceDirect's AI-generated Topic Pages" w:history="1">
         <w:r>
@@ -370,14 +355,35 @@
           <w:sz w:val="24"/>
           <w:szCs w:val="24"/>
         </w:rPr>
-        <w:t xml:space="preserve"> how Data science plays a key role in simplify oil and gas operations </w:t>
-      </w:r>
-      <w:r>
-        <w:rPr>
-          <w:sz w:val="24"/>
-          <w:szCs w:val="24"/>
-        </w:rPr>
-        <w:t xml:space="preserve">through </w:t>
+        <w:t xml:space="preserve"> how Data </w:t>
+      </w:r>
+      <w:r>
+        <w:rPr>
+          <w:sz w:val="24"/>
+          <w:szCs w:val="24"/>
+        </w:rPr>
+        <w:t>S</w:t>
+      </w:r>
+      <w:r>
+        <w:rPr>
+          <w:sz w:val="24"/>
+          <w:szCs w:val="24"/>
+        </w:rPr>
+        <w:t xml:space="preserve">cience plays a key role in simplify oil and gas operations </w:t>
+      </w:r>
+      <w:r>
+        <w:rPr>
+          <w:sz w:val="24"/>
+          <w:szCs w:val="24"/>
+        </w:rPr>
+        <w:t>during</w:t>
+      </w:r>
+      <w:r>
+        <w:rPr>
+          <w:sz w:val="24"/>
+          <w:szCs w:val="24"/>
+        </w:rPr>
+        <w:t xml:space="preserve"> </w:t>
       </w:r>
       <w:r>
         <w:rPr>
@@ -398,14 +404,55 @@
           <w:sz w:val="24"/>
           <w:szCs w:val="24"/>
         </w:rPr>
-        <w:t xml:space="preserve"> of industry:</w:t>
-      </w:r>
-      <w:r>
-        <w:rPr>
-          <w:sz w:val="24"/>
-          <w:szCs w:val="24"/>
-        </w:rPr>
-        <w:t xml:space="preserve"> upstream</w:t>
+        <w:t xml:space="preserve"> of </w:t>
+      </w:r>
+      <w:r>
+        <w:rPr>
+          <w:sz w:val="24"/>
+          <w:szCs w:val="24"/>
+        </w:rPr>
+        <w:t>oil life-cycle process</w:t>
+      </w:r>
+      <w:r>
+        <w:rPr>
+          <w:sz w:val="24"/>
+          <w:szCs w:val="24"/>
+        </w:rPr>
+        <w:t>:</w:t>
+      </w:r>
+      <w:r>
+        <w:rPr>
+          <w:sz w:val="24"/>
+          <w:szCs w:val="24"/>
+        </w:rPr>
+        <w:t xml:space="preserve"> </w:t>
+      </w:r>
+    </w:p>
+    <w:p>
+      <w:pPr>
+        <w:pStyle w:val="ListParagraph"/>
+        <w:numPr>
+          <w:ilvl w:val="0"/>
+          <w:numId w:val="11"/>
+        </w:numPr>
+        <w:rPr>
+          <w:sz w:val="24"/>
+          <w:szCs w:val="24"/>
+        </w:rPr>
+      </w:pPr>
+      <w:r>
+        <w:rPr>
+          <w:sz w:val="24"/>
+          <w:szCs w:val="24"/>
+        </w:rPr>
+        <w:t>U</w:t>
+      </w:r>
+      <w:r>
+        <w:rPr>
+          <w:sz w:val="24"/>
+          <w:szCs w:val="24"/>
+        </w:rPr>
+        <w:t>pstream</w:t>
       </w:r>
       <w:r>
         <w:rPr>
@@ -433,7 +480,34 @@
           <w:sz w:val="24"/>
           <w:szCs w:val="24"/>
         </w:rPr>
-        <w:t>, midstream</w:t>
+        <w:t>.</w:t>
+      </w:r>
+    </w:p>
+    <w:p>
+      <w:pPr>
+        <w:pStyle w:val="ListParagraph"/>
+        <w:numPr>
+          <w:ilvl w:val="0"/>
+          <w:numId w:val="11"/>
+        </w:numPr>
+        <w:rPr>
+          <w:sz w:val="24"/>
+          <w:szCs w:val="24"/>
+        </w:rPr>
+      </w:pPr>
+      <w:r>
+        <w:rPr>
+          <w:sz w:val="24"/>
+          <w:szCs w:val="24"/>
+        </w:rPr>
+        <w:t>M</w:t>
+      </w:r>
+      <w:r>
+        <w:rPr>
+          <w:sz w:val="24"/>
+          <w:szCs w:val="24"/>
+        </w:rPr>
+        <w:t>idstream</w:t>
       </w:r>
       <w:r>
         <w:rPr>
@@ -461,7 +535,34 @@
           <w:sz w:val="24"/>
           <w:szCs w:val="24"/>
         </w:rPr>
-        <w:t xml:space="preserve"> and downstream</w:t>
+        <w:t>.</w:t>
+      </w:r>
+    </w:p>
+    <w:p>
+      <w:pPr>
+        <w:pStyle w:val="ListParagraph"/>
+        <w:numPr>
+          <w:ilvl w:val="0"/>
+          <w:numId w:val="11"/>
+        </w:numPr>
+        <w:rPr>
+          <w:sz w:val="24"/>
+          <w:szCs w:val="24"/>
+        </w:rPr>
+      </w:pPr>
+      <w:r>
+        <w:rPr>
+          <w:sz w:val="24"/>
+          <w:szCs w:val="24"/>
+        </w:rPr>
+        <w:t>D</w:t>
+      </w:r>
+      <w:r>
+        <w:rPr>
+          <w:sz w:val="24"/>
+          <w:szCs w:val="24"/>
+        </w:rPr>
+        <w:t>ownstream</w:t>
       </w:r>
       <w:r>
         <w:rPr>
@@ -508,8 +609,6 @@
       <w:r>
         <w:rPr>
           <w:noProof/>
-          <w:sz w:val="24"/>
-          <w:szCs w:val="24"/>
         </w:rPr>
         <w:drawing>
           <wp:inline distT="0" distB="0" distL="0" distR="0" wp14:anchorId="5E3193FF" wp14:editId="53A5A246">
@@ -874,7 +973,7 @@
           <w:szCs w:val="24"/>
           <w:lang w:eastAsia="en-CA"/>
         </w:rPr>
-        <w:t xml:space="preserve">The processing and interpreting of seismic data require sophisticated processing computers with powerful visualizations capabilities. With the recent improvements in seismic devices, the amount of generated data has boosted significantly. The detailed interpretation of these new datasets needs to go beyond the conventional methods. In fact, one of the most important applications of Data </w:t>
+        <w:t xml:space="preserve">The processing and interpreting of seismic data require sophisticated processing computers with powerful visualizations capabilities. With the recent improvements in seismic devices, the amount of generated data has boosted significantly. The detailed interpretation of these new datasets needs to go beyond the conventional methods. </w:t>
       </w:r>
       <w:r>
         <w:rPr>
@@ -884,6 +983,26 @@
           <w:szCs w:val="24"/>
           <w:lang w:eastAsia="en-CA"/>
         </w:rPr>
+        <w:t>O</w:t>
+      </w:r>
+      <w:r>
+        <w:rPr>
+          <w:rFonts w:eastAsia="Times New Roman" w:cstheme="minorHAnsi"/>
+          <w:color w:val="2E2E2E"/>
+          <w:sz w:val="24"/>
+          <w:szCs w:val="24"/>
+          <w:lang w:eastAsia="en-CA"/>
+        </w:rPr>
+        <w:t xml:space="preserve">ne of the most important applications of Data </w:t>
+      </w:r>
+      <w:r>
+        <w:rPr>
+          <w:rFonts w:eastAsia="Times New Roman" w:cstheme="minorHAnsi"/>
+          <w:color w:val="2E2E2E"/>
+          <w:sz w:val="24"/>
+          <w:szCs w:val="24"/>
+          <w:lang w:eastAsia="en-CA"/>
+        </w:rPr>
         <w:t xml:space="preserve">Science </w:t>
       </w:r>
       <w:r>
@@ -894,7 +1013,27 @@
           <w:szCs w:val="24"/>
           <w:lang w:eastAsia="en-CA"/>
         </w:rPr>
-        <w:t>in oil and gas industry is analyzing the seismic data [</w:t>
+        <w:t xml:space="preserve">in </w:t>
+      </w:r>
+      <w:r>
+        <w:rPr>
+          <w:rFonts w:eastAsia="Times New Roman" w:cstheme="minorHAnsi"/>
+          <w:color w:val="2E2E2E"/>
+          <w:sz w:val="24"/>
+          <w:szCs w:val="24"/>
+          <w:lang w:eastAsia="en-CA"/>
+        </w:rPr>
+        <w:t xml:space="preserve">the </w:t>
+      </w:r>
+      <w:r>
+        <w:rPr>
+          <w:rFonts w:eastAsia="Times New Roman" w:cstheme="minorHAnsi"/>
+          <w:color w:val="2E2E2E"/>
+          <w:sz w:val="24"/>
+          <w:szCs w:val="24"/>
+          <w:lang w:eastAsia="en-CA"/>
+        </w:rPr>
+        <w:t>oil and gas industry is analyzing the seismic data [</w:t>
       </w:r>
       <w:bookmarkStart w:id="0" w:name="bbib28"/>
       <w:r>
@@ -997,29 +1136,7 @@
           <w:szCs w:val="24"/>
           <w:lang w:eastAsia="en-CA"/>
         </w:rPr>
-        <w:t xml:space="preserve"> conducted by </w:t>
-      </w:r>
-      <w:proofErr w:type="spellStart"/>
-      <w:r>
-        <w:rPr>
-          <w:rFonts w:eastAsia="Times New Roman" w:cstheme="minorHAnsi"/>
-          <w:color w:val="2E2E2E"/>
-          <w:sz w:val="24"/>
-          <w:szCs w:val="24"/>
-          <w:lang w:eastAsia="en-CA"/>
-        </w:rPr>
-        <w:t>Roden</w:t>
-      </w:r>
-      <w:proofErr w:type="spellEnd"/>
-      <w:r>
-        <w:rPr>
-          <w:rFonts w:eastAsia="Times New Roman" w:cstheme="minorHAnsi"/>
-          <w:color w:val="2E2E2E"/>
-          <w:sz w:val="24"/>
-          <w:szCs w:val="24"/>
-          <w:lang w:eastAsia="en-CA"/>
-        </w:rPr>
-        <w:t xml:space="preserve"> [</w:t>
+        <w:t xml:space="preserve"> conducted by Roden [</w:t>
       </w:r>
       <w:hyperlink r:id="rId13" w:history="1">
         <w:r>
@@ -1042,7 +1159,18 @@
           <w:szCs w:val="24"/>
           <w:lang w:eastAsia="en-CA"/>
         </w:rPr>
-        <w:t xml:space="preserve">], the author incorporated principal component analysis (PCA) with self-organizing maps (SOM) to carry out multi-component seismic analysis. In his research, the analysis </w:t>
+        <w:t xml:space="preserve">], the author </w:t>
+      </w:r>
+      <w:r>
+        <w:rPr>
+          <w:rFonts w:eastAsia="Times New Roman" w:cstheme="minorHAnsi"/>
+          <w:color w:val="2E2E2E"/>
+          <w:sz w:val="24"/>
+          <w:szCs w:val="24"/>
+          <w:lang w:eastAsia="en-CA"/>
+        </w:rPr>
+        <w:lastRenderedPageBreak/>
+        <w:t xml:space="preserve">incorporated principal component analysis (PCA) with self-organizing maps (SOM) to carry out multi-component seismic analysis. In his research, the analysis </w:t>
       </w:r>
       <w:r>
         <w:rPr>
@@ -1183,7 +1311,6 @@
           <w:szCs w:val="24"/>
           <w:lang w:eastAsia="en-CA"/>
         </w:rPr>
-        <w:lastRenderedPageBreak/>
         <w:t xml:space="preserve">SOM was run by employing machine learning tools to train a prediction </w:t>
       </w:r>
       <w:r>
@@ -1430,14 +1557,28 @@
           <w:sz w:val="24"/>
           <w:szCs w:val="24"/>
         </w:rPr>
-        <w:t xml:space="preserve"> is to customize predictive models that predict possible equipment</w:t>
-      </w:r>
-      <w:r>
-        <w:rPr>
-          <w:sz w:val="24"/>
-          <w:szCs w:val="24"/>
-        </w:rPr>
-        <w:t>’s failures</w:t>
+        <w:t xml:space="preserve"> is to </w:t>
+      </w:r>
+      <w:r>
+        <w:rPr>
+          <w:sz w:val="24"/>
+          <w:szCs w:val="24"/>
+        </w:rPr>
+        <w:t>create machine learning</w:t>
+      </w:r>
+      <w:r>
+        <w:rPr>
+          <w:sz w:val="24"/>
+          <w:szCs w:val="24"/>
+        </w:rPr>
+        <w:t xml:space="preserve"> models that predict possible equipment</w:t>
+      </w:r>
+      <w:r>
+        <w:rPr>
+          <w:sz w:val="24"/>
+          <w:szCs w:val="24"/>
+        </w:rPr>
+        <w:t xml:space="preserve"> failures</w:t>
       </w:r>
       <w:r>
         <w:rPr>
@@ -1458,28 +1599,84 @@
           <w:sz w:val="24"/>
           <w:szCs w:val="24"/>
         </w:rPr>
-        <w:t xml:space="preserve"> for collecting data during drilling operations. This data is </w:t>
-      </w:r>
-      <w:r>
-        <w:rPr>
-          <w:sz w:val="24"/>
-          <w:szCs w:val="24"/>
-        </w:rPr>
-        <w:t xml:space="preserve">transmitted in real-time </w:t>
-      </w:r>
-      <w:r>
-        <w:rPr>
-          <w:sz w:val="24"/>
-          <w:szCs w:val="24"/>
-        </w:rPr>
-        <w:t xml:space="preserve">to Real-Time Operation Center(RTOC) in the head quarte offices </w:t>
-      </w:r>
-      <w:r>
-        <w:rPr>
-          <w:sz w:val="24"/>
-          <w:szCs w:val="24"/>
-        </w:rPr>
-        <w:t>and used to apply</w:t>
+        <w:t xml:space="preserve"> for collecting data during drilling operations</w:t>
+      </w:r>
+      <w:r>
+        <w:rPr>
+          <w:sz w:val="24"/>
+          <w:szCs w:val="24"/>
+        </w:rPr>
+        <w:t>, which</w:t>
+      </w:r>
+      <w:r>
+        <w:rPr>
+          <w:sz w:val="24"/>
+          <w:szCs w:val="24"/>
+        </w:rPr>
+        <w:t xml:space="preserve"> is </w:t>
+      </w:r>
+      <w:r>
+        <w:rPr>
+          <w:sz w:val="24"/>
+          <w:szCs w:val="24"/>
+        </w:rPr>
+        <w:t xml:space="preserve">transmitted in </w:t>
+      </w:r>
+      <w:r>
+        <w:rPr>
+          <w:sz w:val="24"/>
+          <w:szCs w:val="24"/>
+        </w:rPr>
+        <w:t>real-time-to-Real-Time</w:t>
+      </w:r>
+      <w:r>
+        <w:rPr>
+          <w:sz w:val="24"/>
+          <w:szCs w:val="24"/>
+        </w:rPr>
+        <w:t xml:space="preserve"> Operation Center</w:t>
+      </w:r>
+      <w:r>
+        <w:rPr>
+          <w:sz w:val="24"/>
+          <w:szCs w:val="24"/>
+        </w:rPr>
+        <w:t xml:space="preserve"> </w:t>
+      </w:r>
+      <w:r>
+        <w:rPr>
+          <w:sz w:val="24"/>
+          <w:szCs w:val="24"/>
+        </w:rPr>
+        <w:t>(RTOC) in the head quarte</w:t>
+      </w:r>
+      <w:r>
+        <w:rPr>
+          <w:sz w:val="24"/>
+          <w:szCs w:val="24"/>
+        </w:rPr>
+        <w:t>r</w:t>
+      </w:r>
+      <w:r>
+        <w:rPr>
+          <w:sz w:val="24"/>
+          <w:szCs w:val="24"/>
+        </w:rPr>
+        <w:t xml:space="preserve"> offices</w:t>
+      </w:r>
+      <w:r>
+        <w:rPr>
+          <w:sz w:val="24"/>
+          <w:szCs w:val="24"/>
+        </w:rPr>
+        <w:t xml:space="preserve">. This data can be </w:t>
+      </w:r>
+      <w:r>
+        <w:rPr>
+          <w:sz w:val="24"/>
+          <w:szCs w:val="24"/>
+        </w:rPr>
+        <w:t>used to apply</w:t>
       </w:r>
       <w:r>
         <w:rPr>
@@ -1494,7 +1691,21 @@
             <w:sz w:val="24"/>
             <w:szCs w:val="24"/>
           </w:rPr>
-          <w:t>machine learning</w:t>
+          <w:t>machine</w:t>
+        </w:r>
+        <w:r>
+          <w:rPr>
+            <w:sz w:val="24"/>
+            <w:szCs w:val="24"/>
+          </w:rPr>
+          <w:t xml:space="preserve"> </w:t>
+        </w:r>
+        <w:r>
+          <w:rPr>
+            <w:sz w:val="24"/>
+            <w:szCs w:val="24"/>
+          </w:rPr>
+          <w:t>learning</w:t>
         </w:r>
       </w:hyperlink>
       <w:r>
@@ -1550,27 +1761,7 @@
           <w:sz w:val="24"/>
           <w:szCs w:val="24"/>
         </w:rPr>
-        <w:t xml:space="preserve"> study by </w:t>
-      </w:r>
-      <w:proofErr w:type="spellStart"/>
-      <w:r>
-        <w:rPr>
-          <w:rFonts w:cstheme="minorHAnsi"/>
-          <w:color w:val="2E2E2E"/>
-          <w:sz w:val="24"/>
-          <w:szCs w:val="24"/>
-        </w:rPr>
-        <w:t>Maidla</w:t>
-      </w:r>
-      <w:proofErr w:type="spellEnd"/>
-      <w:r>
-        <w:rPr>
-          <w:rFonts w:cstheme="minorHAnsi"/>
-          <w:color w:val="2E2E2E"/>
-          <w:sz w:val="24"/>
-          <w:szCs w:val="24"/>
-        </w:rPr>
-        <w:t xml:space="preserve"> et al. [</w:t>
+        <w:t xml:space="preserve"> study by Maidla et al. [</w:t>
       </w:r>
       <w:bookmarkStart w:id="2" w:name="bbib34"/>
       <w:r>
@@ -2122,7 +2313,34 @@
           <w:sz w:val="24"/>
           <w:szCs w:val="24"/>
         </w:rPr>
-        <w:t>production engineering</w:t>
+        <w:t>P</w:t>
+      </w:r>
+      <w:r>
+        <w:rPr>
+          <w:b/>
+          <w:bCs/>
+          <w:sz w:val="24"/>
+          <w:szCs w:val="24"/>
+        </w:rPr>
+        <w:t xml:space="preserve">roduction </w:t>
+      </w:r>
+      <w:r>
+        <w:rPr>
+          <w:b/>
+          <w:bCs/>
+          <w:sz w:val="24"/>
+          <w:szCs w:val="24"/>
+        </w:rPr>
+        <w:t>E</w:t>
+      </w:r>
+      <w:r>
+        <w:rPr>
+          <w:b/>
+          <w:bCs/>
+          <w:sz w:val="24"/>
+          <w:szCs w:val="24"/>
+        </w:rPr>
+        <w:t>ngineering</w:t>
       </w:r>
     </w:p>
     <w:p>
@@ -2284,7 +2502,15 @@
           <w:sz w:val="24"/>
           <w:szCs w:val="24"/>
         </w:rPr>
-        <w:t xml:space="preserve"> without any risk</w:t>
+        <w:t xml:space="preserve"> without </w:t>
+      </w:r>
+      <w:r>
+        <w:rPr>
+          <w:sz w:val="24"/>
+          <w:szCs w:val="24"/>
+        </w:rPr>
+        <w:lastRenderedPageBreak/>
+        <w:t>any risk</w:t>
       </w:r>
       <w:r>
         <w:rPr>
@@ -2417,15 +2643,7 @@
           <w:sz w:val="24"/>
           <w:szCs w:val="24"/>
         </w:rPr>
-        <w:t xml:space="preserve"> get continuous monitoring </w:t>
-      </w:r>
-      <w:r>
-        <w:rPr>
-          <w:sz w:val="24"/>
-          <w:szCs w:val="24"/>
-        </w:rPr>
-        <w:lastRenderedPageBreak/>
-        <w:t>on</w:t>
+        <w:t xml:space="preserve"> get continuous monitoring on</w:t>
       </w:r>
       <w:r>
         <w:rPr>
@@ -2775,23 +2993,56 @@
           <w:sz w:val="24"/>
           <w:szCs w:val="24"/>
         </w:rPr>
-        <w:t>A. </w:t>
-      </w:r>
-      <w:proofErr w:type="spellStart"/>
-      <w:r>
-        <w:rPr>
-          <w:sz w:val="24"/>
-          <w:szCs w:val="24"/>
-        </w:rPr>
-        <w:t>Alfaleh</w:t>
-      </w:r>
-      <w:proofErr w:type="spellEnd"/>
-      <w:r>
-        <w:rPr>
-          <w:sz w:val="24"/>
-          <w:szCs w:val="24"/>
-        </w:rPr>
-        <w:t>, S. Aramco, Y. Wang, A. Texas, B. Yan</w:t>
+        <w:t>A. Alfaleh, S. Aramco, Y. Wang, A. Texas, B. Yan</w:t>
+      </w:r>
+      <w:r>
+        <w:rPr>
+          <w:sz w:val="24"/>
+          <w:szCs w:val="24"/>
+        </w:rPr>
+        <w:t xml:space="preserve"> “</w:t>
+      </w:r>
+      <w:r>
+        <w:rPr>
+          <w:sz w:val="24"/>
+          <w:szCs w:val="24"/>
+        </w:rPr>
+        <w:t xml:space="preserve">Topological Data Analysis to Solve Big Data Problem in Reservoir </w:t>
+      </w:r>
+      <w:r>
+        <w:rPr>
+          <w:sz w:val="24"/>
+          <w:szCs w:val="24"/>
+        </w:rPr>
+        <w:t>Engineering:</w:t>
+      </w:r>
+      <w:r>
+        <w:rPr>
+          <w:sz w:val="24"/>
+          <w:szCs w:val="24"/>
+        </w:rPr>
+        <w:t xml:space="preserve"> Application to Inverted 4D Seismic Data</w:t>
+      </w:r>
+      <w:r>
+        <w:rPr>
+          <w:sz w:val="24"/>
+          <w:szCs w:val="24"/>
+        </w:rPr>
+        <w:t xml:space="preserve"> </w:t>
+      </w:r>
+      <w:r>
+        <w:rPr>
+          <w:sz w:val="24"/>
+          <w:szCs w:val="24"/>
+        </w:rPr>
+        <w:t>(2015)</w:t>
+      </w:r>
+      <w:r>
+        <w:rPr>
+          <w:sz w:val="24"/>
+          <w:szCs w:val="24"/>
+        </w:rPr>
+        <w:t>”</w:t>
       </w:r>
     </w:p>
     <w:p>
@@ -2806,21 +3057,21 @@
           <w:sz w:val="24"/>
           <w:szCs w:val="24"/>
         </w:rPr>
-        <w:t xml:space="preserve">Topological Data Analysis to Solve Big Data Problem in Reservoir </w:t>
-      </w:r>
-      <w:r>
-        <w:rPr>
-          <w:sz w:val="24"/>
-          <w:szCs w:val="24"/>
-        </w:rPr>
-        <w:t>Engineering:</w:t>
-      </w:r>
-      <w:r>
-        <w:rPr>
-          <w:sz w:val="24"/>
-          <w:szCs w:val="24"/>
-        </w:rPr>
-        <w:t xml:space="preserve"> Application to Inverted 4D Seismic Data</w:t>
+        <w:t xml:space="preserve">     2. R. Roden, G. Insights</w:t>
+      </w:r>
+      <w:r>
+        <w:rPr>
+          <w:sz w:val="24"/>
+          <w:szCs w:val="24"/>
+        </w:rPr>
+        <w:t xml:space="preserve"> “</w:t>
+      </w:r>
+      <w:r>
+        <w:rPr>
+          <w:sz w:val="24"/>
+          <w:szCs w:val="24"/>
+        </w:rPr>
+        <w:t>Seismic Interpretation in the Age of Big Data</w:t>
       </w:r>
       <w:r>
         <w:rPr>
@@ -2834,7 +3085,14 @@
           <w:sz w:val="24"/>
           <w:szCs w:val="24"/>
         </w:rPr>
-        <w:t>(2015)</w:t>
+        <w:t>(2016), pp. 4911-4915</w:t>
+      </w:r>
+      <w:r>
+        <w:rPr>
+          <w:sz w:val="24"/>
+          <w:szCs w:val="24"/>
+        </w:rPr>
+        <w:t>”</w:t>
       </w:r>
     </w:p>
     <w:p>
@@ -2849,23 +3107,84 @@
           <w:sz w:val="24"/>
           <w:szCs w:val="24"/>
         </w:rPr>
-        <w:t xml:space="preserve">     2. R. </w:t>
-      </w:r>
-      <w:proofErr w:type="spellStart"/>
-      <w:r>
-        <w:rPr>
-          <w:sz w:val="24"/>
-          <w:szCs w:val="24"/>
-        </w:rPr>
-        <w:t>Roden</w:t>
-      </w:r>
-      <w:proofErr w:type="spellEnd"/>
-      <w:r>
-        <w:rPr>
-          <w:sz w:val="24"/>
-          <w:szCs w:val="24"/>
-        </w:rPr>
-        <w:t>, G. Insights</w:t>
+        <w:t xml:space="preserve">       </w:t>
+      </w:r>
+      <w:r>
+        <w:rPr>
+          <w:sz w:val="24"/>
+          <w:szCs w:val="24"/>
+        </w:rPr>
+        <w:t>3.</w:t>
+      </w:r>
+      <w:r>
+        <w:rPr>
+          <w:sz w:val="24"/>
+          <w:szCs w:val="24"/>
+        </w:rPr>
+        <w:t xml:space="preserve"> E. Maidla, W. Maidla, J. Rigg, M. Crumrine, P. Wolf-zoellner</w:t>
+      </w:r>
+      <w:r>
+        <w:rPr>
+          <w:sz w:val="24"/>
+          <w:szCs w:val="24"/>
+        </w:rPr>
+        <w:t xml:space="preserve"> “</w:t>
+      </w:r>
+      <w:r>
+        <w:rPr>
+          <w:sz w:val="24"/>
+          <w:szCs w:val="24"/>
+        </w:rPr>
+        <w:t xml:space="preserve">Drilling analysis using </w:t>
+      </w:r>
+      <w:r>
+        <w:rPr>
+          <w:sz w:val="24"/>
+          <w:szCs w:val="24"/>
+        </w:rPr>
+        <w:t>big</w:t>
+      </w:r>
+      <w:r>
+        <w:rPr>
+          <w:sz w:val="24"/>
+          <w:szCs w:val="24"/>
+        </w:rPr>
+        <w:t xml:space="preserve"> data has been misused and abused</w:t>
+      </w:r>
+      <w:r>
+        <w:rPr>
+          <w:sz w:val="24"/>
+          <w:szCs w:val="24"/>
+        </w:rPr>
+        <w:t xml:space="preserve"> </w:t>
+      </w:r>
+      <w:r>
+        <w:rPr>
+          <w:sz w:val="24"/>
+          <w:szCs w:val="24"/>
+        </w:rPr>
+        <w:t xml:space="preserve">IADC/SPE Drill. Conf. </w:t>
+      </w:r>
+      <w:r>
+        <w:rPr>
+          <w:sz w:val="24"/>
+          <w:szCs w:val="24"/>
+        </w:rPr>
+        <w:t>Exhibit</w:t>
+      </w:r>
+      <w:r>
+        <w:rPr>
+          <w:sz w:val="24"/>
+          <w:szCs w:val="24"/>
+        </w:rPr>
+        <w:t>., Fort Worth (2018)</w:t>
+      </w:r>
+      <w:r>
+        <w:rPr>
+          <w:sz w:val="24"/>
+          <w:szCs w:val="24"/>
+        </w:rPr>
+        <w:t>”</w:t>
       </w:r>
     </w:p>
     <w:p>
@@ -2880,7 +3199,35 @@
           <w:sz w:val="24"/>
           <w:szCs w:val="24"/>
         </w:rPr>
-        <w:t>Seismic Interpretation in the Age of Big Data</w:t>
+        <w:t xml:space="preserve">       </w:t>
+      </w:r>
+      <w:r>
+        <w:rPr>
+          <w:sz w:val="24"/>
+          <w:szCs w:val="24"/>
+        </w:rPr>
+        <w:t>4.</w:t>
+      </w:r>
+      <w:r>
+        <w:rPr>
+          <w:sz w:val="24"/>
+          <w:szCs w:val="24"/>
+        </w:rPr>
+        <w:t xml:space="preserve"> O. Bello, D. Yang, S. Lazarus, X.S. Wang, T. Denney, B.H. Incorporated</w:t>
+      </w:r>
+      <w:r>
+        <w:rPr>
+          <w:sz w:val="24"/>
+          <w:szCs w:val="24"/>
+        </w:rPr>
+        <w:t xml:space="preserve"> “</w:t>
+      </w:r>
+      <w:r>
+        <w:rPr>
+          <w:sz w:val="24"/>
+          <w:szCs w:val="24"/>
+        </w:rPr>
+        <w:t>Next Generation Downhole Big Data Platform for Dynamic Data-driven Well and Reservoir Management</w:t>
       </w:r>
       <w:r>
         <w:rPr>
@@ -2894,7 +3241,14 @@
           <w:sz w:val="24"/>
           <w:szCs w:val="24"/>
         </w:rPr>
-        <w:t>(2016), pp. 4911-4915</w:t>
+        <w:t>(2017)</w:t>
+      </w:r>
+      <w:r>
+        <w:rPr>
+          <w:sz w:val="24"/>
+          <w:szCs w:val="24"/>
+        </w:rPr>
+        <w:t>”</w:t>
       </w:r>
     </w:p>
     <w:p>
@@ -2909,79 +3263,78 @@
           <w:sz w:val="24"/>
           <w:szCs w:val="24"/>
         </w:rPr>
-        <w:t xml:space="preserve">       </w:t>
-      </w:r>
-      <w:r>
-        <w:rPr>
-          <w:sz w:val="24"/>
-          <w:szCs w:val="24"/>
-        </w:rPr>
-        <w:t>3.</w:t>
-      </w:r>
-      <w:r>
-        <w:rPr>
-          <w:sz w:val="24"/>
-          <w:szCs w:val="24"/>
-        </w:rPr>
-        <w:t xml:space="preserve"> E. </w:t>
-      </w:r>
-      <w:proofErr w:type="spellStart"/>
-      <w:r>
-        <w:rPr>
-          <w:sz w:val="24"/>
-          <w:szCs w:val="24"/>
-        </w:rPr>
-        <w:t>Maidla</w:t>
-      </w:r>
-      <w:proofErr w:type="spellEnd"/>
-      <w:r>
-        <w:rPr>
-          <w:sz w:val="24"/>
-          <w:szCs w:val="24"/>
-        </w:rPr>
-        <w:t>, W. </w:t>
-      </w:r>
-      <w:proofErr w:type="spellStart"/>
-      <w:r>
-        <w:rPr>
-          <w:sz w:val="24"/>
-          <w:szCs w:val="24"/>
-        </w:rPr>
-        <w:t>Maidla</w:t>
-      </w:r>
-      <w:proofErr w:type="spellEnd"/>
-      <w:r>
-        <w:rPr>
-          <w:sz w:val="24"/>
-          <w:szCs w:val="24"/>
-        </w:rPr>
-        <w:t>, J. Rigg, M. </w:t>
-      </w:r>
-      <w:proofErr w:type="spellStart"/>
-      <w:r>
-        <w:rPr>
-          <w:sz w:val="24"/>
-          <w:szCs w:val="24"/>
-        </w:rPr>
-        <w:t>Crumrine</w:t>
-      </w:r>
-      <w:proofErr w:type="spellEnd"/>
-      <w:r>
-        <w:rPr>
-          <w:sz w:val="24"/>
-          <w:szCs w:val="24"/>
-        </w:rPr>
-        <w:t>, P. Wolf-</w:t>
-      </w:r>
-      <w:proofErr w:type="spellStart"/>
-      <w:r>
-        <w:rPr>
-          <w:sz w:val="24"/>
-          <w:szCs w:val="24"/>
-        </w:rPr>
-        <w:t>zoellner</w:t>
-      </w:r>
-      <w:proofErr w:type="spellEnd"/>
+        <w:t xml:space="preserve">      </w:t>
+      </w:r>
+      <w:r>
+        <w:rPr>
+          <w:sz w:val="24"/>
+          <w:szCs w:val="24"/>
+        </w:rPr>
+        <w:t>5. D. Seemann, M.W. S</w:t>
+      </w:r>
+      <w:r>
+        <w:rPr>
+          <w:sz w:val="24"/>
+          <w:szCs w:val="24"/>
+        </w:rPr>
+        <w:t>PE</w:t>
+      </w:r>
+      <w:r>
+        <w:rPr>
+          <w:sz w:val="24"/>
+          <w:szCs w:val="24"/>
+        </w:rPr>
+        <w:t>, S. Hasan, S. Aramco</w:t>
+      </w:r>
+      <w:r>
+        <w:rPr>
+          <w:sz w:val="24"/>
+          <w:szCs w:val="24"/>
+        </w:rPr>
+        <w:t xml:space="preserve"> “</w:t>
+      </w:r>
+      <w:r>
+        <w:rPr>
+          <w:sz w:val="24"/>
+          <w:szCs w:val="24"/>
+        </w:rPr>
+        <w:t xml:space="preserve">SPE 167482 Improving </w:t>
+      </w:r>
+      <w:r>
+        <w:rPr>
+          <w:sz w:val="24"/>
+          <w:szCs w:val="24"/>
+        </w:rPr>
+        <w:t>Reservoir</w:t>
+      </w:r>
+      <w:r>
+        <w:rPr>
+          <w:sz w:val="24"/>
+          <w:szCs w:val="24"/>
+        </w:rPr>
+        <w:t xml:space="preserve"> Management through Big Data Technologies</w:t>
+      </w:r>
+      <w:r>
+        <w:rPr>
+          <w:sz w:val="24"/>
+          <w:szCs w:val="24"/>
+        </w:rPr>
+        <w:t xml:space="preserve"> </w:t>
+      </w:r>
+      <w:r>
+        <w:rPr>
+          <w:sz w:val="24"/>
+          <w:szCs w:val="24"/>
+        </w:rPr>
+        <w:t>(2013), pp. 28-30</w:t>
+      </w:r>
+      <w:r>
+        <w:rPr>
+          <w:sz w:val="24"/>
+          <w:szCs w:val="24"/>
+        </w:rPr>
+        <w:t>”</w:t>
+      </w:r>
     </w:p>
     <w:p>
       <w:pPr>
@@ -2995,7 +3348,28 @@
           <w:sz w:val="24"/>
           <w:szCs w:val="24"/>
         </w:rPr>
-        <w:t xml:space="preserve">Drilling analysis using </w:t>
+        <w:t xml:space="preserve">       </w:t>
+      </w:r>
+      <w:r>
+        <w:rPr>
+          <w:sz w:val="24"/>
+          <w:szCs w:val="24"/>
+        </w:rPr>
+        <w:t>6. R. Brelsford</w:t>
+      </w:r>
+      <w:r>
+        <w:rPr>
+          <w:sz w:val="24"/>
+          <w:szCs w:val="24"/>
+        </w:rPr>
+        <w:t xml:space="preserve"> “</w:t>
+      </w:r>
+      <w:r>
+        <w:rPr>
+          <w:sz w:val="24"/>
+          <w:szCs w:val="24"/>
+        </w:rPr>
+        <w:t xml:space="preserve">Repsol launches </w:t>
       </w:r>
       <w:r>
         <w:rPr>
@@ -3009,7 +3383,21 @@
           <w:sz w:val="24"/>
           <w:szCs w:val="24"/>
         </w:rPr>
-        <w:t xml:space="preserve"> data has been misused and abused</w:t>
+        <w:t xml:space="preserve"> data, AI project at </w:t>
+      </w:r>
+      <w:r>
+        <w:rPr>
+          <w:sz w:val="24"/>
+          <w:szCs w:val="24"/>
+        </w:rPr>
+        <w:t>Tarragona</w:t>
+      </w:r>
+      <w:r>
+        <w:rPr>
+          <w:sz w:val="24"/>
+          <w:szCs w:val="24"/>
+        </w:rPr>
+        <w:t xml:space="preserve"> refinery</w:t>
       </w:r>
       <w:r>
         <w:rPr>
@@ -3023,237 +3411,14 @@
           <w:sz w:val="24"/>
           <w:szCs w:val="24"/>
         </w:rPr>
-        <w:t xml:space="preserve">IADC/SPE Drill. Conf. </w:t>
-      </w:r>
-      <w:r>
-        <w:rPr>
-          <w:sz w:val="24"/>
-          <w:szCs w:val="24"/>
-        </w:rPr>
-        <w:t>Exhibit</w:t>
-      </w:r>
-      <w:r>
-        <w:rPr>
-          <w:sz w:val="24"/>
-          <w:szCs w:val="24"/>
-        </w:rPr>
-        <w:t>., Fort Worth (2018)</w:t>
-      </w:r>
-    </w:p>
-    <w:p>
-      <w:pPr>
-        <w:rPr>
-          <w:sz w:val="24"/>
-          <w:szCs w:val="24"/>
-        </w:rPr>
-      </w:pPr>
-      <w:r>
-        <w:rPr>
-          <w:sz w:val="24"/>
-          <w:szCs w:val="24"/>
-        </w:rPr>
-        <w:t xml:space="preserve">       </w:t>
-      </w:r>
-      <w:r>
-        <w:rPr>
-          <w:sz w:val="24"/>
-          <w:szCs w:val="24"/>
-        </w:rPr>
-        <w:t>4.</w:t>
-      </w:r>
-      <w:r>
-        <w:rPr>
-          <w:sz w:val="24"/>
-          <w:szCs w:val="24"/>
-        </w:rPr>
-        <w:t xml:space="preserve"> O. Bello, D. Yang, S. Lazarus, X.S. Wang, T. Denney, B.H. Incorporated</w:t>
-      </w:r>
-    </w:p>
-    <w:p>
-      <w:pPr>
-        <w:rPr>
-          <w:sz w:val="24"/>
-          <w:szCs w:val="24"/>
-        </w:rPr>
-      </w:pPr>
-      <w:r>
-        <w:rPr>
-          <w:sz w:val="24"/>
-          <w:szCs w:val="24"/>
-        </w:rPr>
-        <w:t>Next Generation Downhole Big Data Platform for Dynamic Data-driven Well and Reservoir Management</w:t>
-      </w:r>
-      <w:r>
-        <w:rPr>
-          <w:sz w:val="24"/>
-          <w:szCs w:val="24"/>
-        </w:rPr>
-        <w:t xml:space="preserve"> </w:t>
-      </w:r>
-      <w:r>
-        <w:rPr>
-          <w:sz w:val="24"/>
-          <w:szCs w:val="24"/>
-        </w:rPr>
-        <w:t>(2017)</w:t>
-      </w:r>
-    </w:p>
-    <w:p>
-      <w:pPr>
-        <w:rPr>
-          <w:sz w:val="24"/>
-          <w:szCs w:val="24"/>
-        </w:rPr>
-      </w:pPr>
-      <w:r>
-        <w:rPr>
-          <w:sz w:val="24"/>
-          <w:szCs w:val="24"/>
-        </w:rPr>
-        <w:t xml:space="preserve">      </w:t>
-      </w:r>
-      <w:r>
-        <w:rPr>
-          <w:sz w:val="24"/>
-          <w:szCs w:val="24"/>
-        </w:rPr>
-        <w:t>5. D. Seemann, M.W. S</w:t>
-      </w:r>
-      <w:r>
-        <w:rPr>
-          <w:sz w:val="24"/>
-          <w:szCs w:val="24"/>
-        </w:rPr>
-        <w:t>PE</w:t>
-      </w:r>
-      <w:r>
-        <w:rPr>
-          <w:sz w:val="24"/>
-          <w:szCs w:val="24"/>
-        </w:rPr>
-        <w:t>, S. Hasan, S. Aramco</w:t>
-      </w:r>
-    </w:p>
-    <w:p>
-      <w:pPr>
-        <w:rPr>
-          <w:sz w:val="24"/>
-          <w:szCs w:val="24"/>
-        </w:rPr>
-      </w:pPr>
-      <w:r>
-        <w:rPr>
-          <w:sz w:val="24"/>
-          <w:szCs w:val="24"/>
-        </w:rPr>
-        <w:t xml:space="preserve">SPE 167482 Improving </w:t>
-      </w:r>
-      <w:r>
-        <w:rPr>
-          <w:sz w:val="24"/>
-          <w:szCs w:val="24"/>
-        </w:rPr>
-        <w:t>Reservoir</w:t>
-      </w:r>
-      <w:r>
-        <w:rPr>
-          <w:sz w:val="24"/>
-          <w:szCs w:val="24"/>
-        </w:rPr>
-        <w:t xml:space="preserve"> Management through Big Data Technologies</w:t>
-      </w:r>
-      <w:r>
-        <w:rPr>
-          <w:sz w:val="24"/>
-          <w:szCs w:val="24"/>
-        </w:rPr>
-        <w:t xml:space="preserve"> </w:t>
-      </w:r>
-      <w:r>
-        <w:rPr>
-          <w:sz w:val="24"/>
-          <w:szCs w:val="24"/>
-        </w:rPr>
-        <w:t>(2013), pp. 28-30</w:t>
-      </w:r>
-    </w:p>
-    <w:p>
-      <w:pPr>
-        <w:rPr>
-          <w:sz w:val="24"/>
-          <w:szCs w:val="24"/>
-        </w:rPr>
-      </w:pPr>
-      <w:r>
-        <w:rPr>
-          <w:sz w:val="24"/>
-          <w:szCs w:val="24"/>
-        </w:rPr>
-        <w:t xml:space="preserve">       </w:t>
-      </w:r>
-      <w:r>
-        <w:rPr>
-          <w:sz w:val="24"/>
-          <w:szCs w:val="24"/>
-        </w:rPr>
-        <w:t>6. R. Brelsford</w:t>
-      </w:r>
-    </w:p>
-    <w:p>
-      <w:pPr>
-        <w:rPr>
-          <w:sz w:val="24"/>
-          <w:szCs w:val="24"/>
-        </w:rPr>
-      </w:pPr>
-      <w:r>
-        <w:rPr>
-          <w:sz w:val="24"/>
-          <w:szCs w:val="24"/>
-        </w:rPr>
-        <w:t xml:space="preserve">Repsol launches </w:t>
-      </w:r>
-      <w:r>
-        <w:rPr>
-          <w:sz w:val="24"/>
-          <w:szCs w:val="24"/>
-        </w:rPr>
-        <w:t>big</w:t>
-      </w:r>
-      <w:r>
-        <w:rPr>
-          <w:sz w:val="24"/>
-          <w:szCs w:val="24"/>
-        </w:rPr>
-        <w:t xml:space="preserve"> data, AI project at </w:t>
-      </w:r>
-      <w:r>
-        <w:rPr>
-          <w:sz w:val="24"/>
-          <w:szCs w:val="24"/>
-        </w:rPr>
-        <w:t>Tarragona</w:t>
-      </w:r>
-      <w:r>
-        <w:rPr>
-          <w:sz w:val="24"/>
-          <w:szCs w:val="24"/>
-        </w:rPr>
-        <w:t xml:space="preserve"> refinery</w:t>
-      </w:r>
-      <w:r>
-        <w:rPr>
-          <w:sz w:val="24"/>
-          <w:szCs w:val="24"/>
-        </w:rPr>
-        <w:t xml:space="preserve"> </w:t>
-      </w:r>
-      <w:r>
-        <w:rPr>
-          <w:sz w:val="24"/>
-          <w:szCs w:val="24"/>
-        </w:rPr>
         <w:t>Oil Gas J., 116 (2018)</w:t>
+      </w:r>
+      <w:r>
+        <w:rPr>
+          <w:sz w:val="24"/>
+          <w:szCs w:val="24"/>
+        </w:rPr>
+        <w:t>”</w:t>
       </w:r>
     </w:p>
     <w:sectPr>
@@ -4016,6 +4181,118 @@
     </w:lvl>
   </w:abstractNum>
   <w:abstractNum w:abstractNumId="7" w15:restartNumberingAfterBreak="0">
+    <w:nsid w:val="4CE3719E"/>
+    <w:multiLevelType w:val="hybridMultilevel"/>
+    <w:tmpl w:val="A0C05F5C"/>
+    <w:lvl w:ilvl="0" w:tplc="901C2F8E">
+      <w:numFmt w:val="bullet"/>
+      <w:lvlText w:val="-"/>
+      <w:lvlJc w:val="left"/>
+      <w:pPr>
+        <w:ind w:left="720" w:hanging="360"/>
+      </w:pPr>
+      <w:rPr>
+        <w:rFonts w:ascii="Calibri" w:eastAsiaTheme="minorHAnsi" w:hAnsi="Calibri" w:cs="Calibri" w:hint="default"/>
+      </w:rPr>
+    </w:lvl>
+    <w:lvl w:ilvl="1" w:tplc="10090003" w:tentative="1">
+      <w:start w:val="1"/>
+      <w:numFmt w:val="bullet"/>
+      <w:lvlText w:val="o"/>
+      <w:lvlJc w:val="left"/>
+      <w:pPr>
+        <w:ind w:left="1440" w:hanging="360"/>
+      </w:pPr>
+      <w:rPr>
+        <w:rFonts w:ascii="Courier New" w:hAnsi="Courier New" w:cs="Courier New" w:hint="default"/>
+      </w:rPr>
+    </w:lvl>
+    <w:lvl w:ilvl="2" w:tplc="10090005" w:tentative="1">
+      <w:start w:val="1"/>
+      <w:numFmt w:val="bullet"/>
+      <w:lvlText w:val=""/>
+      <w:lvlJc w:val="left"/>
+      <w:pPr>
+        <w:ind w:left="2160" w:hanging="360"/>
+      </w:pPr>
+      <w:rPr>
+        <w:rFonts w:ascii="Wingdings" w:hAnsi="Wingdings" w:hint="default"/>
+      </w:rPr>
+    </w:lvl>
+    <w:lvl w:ilvl="3" w:tplc="10090001" w:tentative="1">
+      <w:start w:val="1"/>
+      <w:numFmt w:val="bullet"/>
+      <w:lvlText w:val=""/>
+      <w:lvlJc w:val="left"/>
+      <w:pPr>
+        <w:ind w:left="2880" w:hanging="360"/>
+      </w:pPr>
+      <w:rPr>
+        <w:rFonts w:ascii="Symbol" w:hAnsi="Symbol" w:hint="default"/>
+      </w:rPr>
+    </w:lvl>
+    <w:lvl w:ilvl="4" w:tplc="10090003" w:tentative="1">
+      <w:start w:val="1"/>
+      <w:numFmt w:val="bullet"/>
+      <w:lvlText w:val="o"/>
+      <w:lvlJc w:val="left"/>
+      <w:pPr>
+        <w:ind w:left="3600" w:hanging="360"/>
+      </w:pPr>
+      <w:rPr>
+        <w:rFonts w:ascii="Courier New" w:hAnsi="Courier New" w:cs="Courier New" w:hint="default"/>
+      </w:rPr>
+    </w:lvl>
+    <w:lvl w:ilvl="5" w:tplc="10090005" w:tentative="1">
+      <w:start w:val="1"/>
+      <w:numFmt w:val="bullet"/>
+      <w:lvlText w:val=""/>
+      <w:lvlJc w:val="left"/>
+      <w:pPr>
+        <w:ind w:left="4320" w:hanging="360"/>
+      </w:pPr>
+      <w:rPr>
+        <w:rFonts w:ascii="Wingdings" w:hAnsi="Wingdings" w:hint="default"/>
+      </w:rPr>
+    </w:lvl>
+    <w:lvl w:ilvl="6" w:tplc="10090001" w:tentative="1">
+      <w:start w:val="1"/>
+      <w:numFmt w:val="bullet"/>
+      <w:lvlText w:val=""/>
+      <w:lvlJc w:val="left"/>
+      <w:pPr>
+        <w:ind w:left="5040" w:hanging="360"/>
+      </w:pPr>
+      <w:rPr>
+        <w:rFonts w:ascii="Symbol" w:hAnsi="Symbol" w:hint="default"/>
+      </w:rPr>
+    </w:lvl>
+    <w:lvl w:ilvl="7" w:tplc="10090003" w:tentative="1">
+      <w:start w:val="1"/>
+      <w:numFmt w:val="bullet"/>
+      <w:lvlText w:val="o"/>
+      <w:lvlJc w:val="left"/>
+      <w:pPr>
+        <w:ind w:left="5760" w:hanging="360"/>
+      </w:pPr>
+      <w:rPr>
+        <w:rFonts w:ascii="Courier New" w:hAnsi="Courier New" w:cs="Courier New" w:hint="default"/>
+      </w:rPr>
+    </w:lvl>
+    <w:lvl w:ilvl="8" w:tplc="10090005" w:tentative="1">
+      <w:start w:val="1"/>
+      <w:numFmt w:val="bullet"/>
+      <w:lvlText w:val=""/>
+      <w:lvlJc w:val="left"/>
+      <w:pPr>
+        <w:ind w:left="6480" w:hanging="360"/>
+      </w:pPr>
+      <w:rPr>
+        <w:rFonts w:ascii="Wingdings" w:hAnsi="Wingdings" w:hint="default"/>
+      </w:rPr>
+    </w:lvl>
+  </w:abstractNum>
+  <w:abstractNum w:abstractNumId="8" w15:restartNumberingAfterBreak="0">
     <w:nsid w:val="636F57D5"/>
     <w:multiLevelType w:val="hybridMultilevel"/>
     <w:tmpl w:val="21EE2AC4"/>
@@ -4104,7 +4381,7 @@
       </w:pPr>
     </w:lvl>
   </w:abstractNum>
-  <w:abstractNum w:abstractNumId="8" w15:restartNumberingAfterBreak="0">
+  <w:abstractNum w:abstractNumId="9" w15:restartNumberingAfterBreak="0">
     <w:nsid w:val="64781527"/>
     <w:multiLevelType w:val="hybridMultilevel"/>
     <w:tmpl w:val="953CA1F0"/>
@@ -4193,7 +4470,7 @@
       </w:pPr>
     </w:lvl>
   </w:abstractNum>
-  <w:abstractNum w:abstractNumId="9" w15:restartNumberingAfterBreak="0">
+  <w:abstractNum w:abstractNumId="10" w15:restartNumberingAfterBreak="0">
     <w:nsid w:val="698F5D06"/>
     <w:multiLevelType w:val="hybridMultilevel"/>
     <w:tmpl w:val="4F42F20A"/>
@@ -4289,10 +4566,10 @@
     <w:abstractNumId w:val="2"/>
   </w:num>
   <w:num w:numId="3">
-    <w:abstractNumId w:val="8"/>
+    <w:abstractNumId w:val="9"/>
   </w:num>
   <w:num w:numId="4">
-    <w:abstractNumId w:val="7"/>
+    <w:abstractNumId w:val="8"/>
   </w:num>
   <w:num w:numId="5">
     <w:abstractNumId w:val="1"/>
@@ -4301,7 +4578,7 @@
     <w:abstractNumId w:val="5"/>
   </w:num>
   <w:num w:numId="7">
-    <w:abstractNumId w:val="9"/>
+    <w:abstractNumId w:val="10"/>
   </w:num>
   <w:num w:numId="8">
     <w:abstractNumId w:val="0"/>
@@ -4311,6 +4588,9 @@
   </w:num>
   <w:num w:numId="10">
     <w:abstractNumId w:val="6"/>
+  </w:num>
+  <w:num w:numId="11">
+    <w:abstractNumId w:val="7"/>
   </w:num>
 </w:numbering>
 </file>

</xml_diff>